<commit_message>
Final commit I guess. Not perfect, but pretty good.
</commit_message>
<xml_diff>
--- a/Programming Project BSP Trees - Write Up.docx
+++ b/Programming Project BSP Trees - Write Up.docx
@@ -209,7 +209,23 @@
       </w:r>
       <w:r>
         <w:rPr/>
-        <w:t xml:space="preserve"> programming project for CS 6703 Computational Geometry Class. The project deals with constructing BSP Trees for static polygonal environments and extends the regular BSP Tree implementation with shadow generation using BSP Trees with algorithm described by Chin and Feiner [1]. In adition to original BSP Tree of the polygons defining the scene, the program creates SVBSP (Shadow Volume BSP) Trees for each light source representing the shadow volume of the polygons facing it. The results are displayed in the graphical interface, and we can see the algorithm runs efficiently by moving the objects and lightsources around the scene.</w:t>
+        <w:t xml:space="preserve"> programming project for CS 6703 Computational Geometry Class. The project deals with constructing BSP Trees for static polygonal environments and extends the regular BSP Tree implementation with shadow generation using BSP Trees with algorithm described by Chin and Feiner [1]. In a</w:t>
+      </w:r>
+      <w:r>
+        <w:rPr/>
+        <w:t>d</w:t>
+      </w:r>
+      <w:r>
+        <w:rPr/>
+        <w:t xml:space="preserve">dition to original BSP Tree of the polygons defining the scene, the program creates SVBSP (Shadow Volume BSP) Trees for each light source representing the shadow volume of the polygons facing it. </w:t>
+      </w:r>
+      <w:r>
+        <w:rPr/>
+        <w:t>The shadow volume is constructed from the lights position and the edges of the polygons casting a shadow.</w:t>
+      </w:r>
+      <w:r>
+        <w:rPr/>
+        <w:t xml:space="preserve"> The results are displayed in the graphical interface, and we can see the algorithm runs efficiently by moving the objects and light sources around the scene.</w:t>
       </w:r>
     </w:p>
     <w:p>
@@ -256,7 +272,15 @@
       </w:pPr>
       <w:r>
         <w:rPr/>
-        <w:t>Fox implemented the initial skeleton of the project, including the main data structures like  BSPNode, BSPTree, Polygon and Utility functions required for operations in the algorithm.</w:t>
+        <w:t xml:space="preserve">Fox implemented the initial skeleton of the project, including the main data structures </w:t>
+      </w:r>
+      <w:r>
+        <w:rPr/>
+        <w:t>such as</w:t>
+      </w:r>
+      <w:r>
+        <w:rPr/>
+        <w:t xml:space="preserve"> BSPNode, BSPTree, Polygon and Utility functions required for operations in the algorithm.</w:t>
       </w:r>
     </w:p>
     <w:p>
@@ -1004,7 +1028,7 @@
               <wp:posOffset>0</wp:posOffset>
             </wp:positionH>
             <wp:positionV relativeFrom="line">
-              <wp:posOffset>-2145030</wp:posOffset>
+              <wp:posOffset>-2419350</wp:posOffset>
             </wp:positionV>
             <wp:extent cx="5473700" cy="4406900"/>
             <wp:effectExtent b="0" l="0" r="0" t="0"/>

</xml_diff>

<commit_message>
Revert "Final commit I guess. Not perfect, but pretty good."
This reverts commit 1b7da06d97aa279d98a31f206377be14ea4a5f1e.
</commit_message>
<xml_diff>
--- a/Programming Project BSP Trees - Write Up.docx
+++ b/Programming Project BSP Trees - Write Up.docx
@@ -209,23 +209,7 @@
       </w:r>
       <w:r>
         <w:rPr/>
-        <w:t xml:space="preserve"> programming project for CS 6703 Computational Geometry Class. The project deals with constructing BSP Trees for static polygonal environments and extends the regular BSP Tree implementation with shadow generation using BSP Trees with algorithm described by Chin and Feiner [1]. In a</w:t>
-      </w:r>
-      <w:r>
-        <w:rPr/>
-        <w:t>d</w:t>
-      </w:r>
-      <w:r>
-        <w:rPr/>
-        <w:t xml:space="preserve">dition to original BSP Tree of the polygons defining the scene, the program creates SVBSP (Shadow Volume BSP) Trees for each light source representing the shadow volume of the polygons facing it. </w:t>
-      </w:r>
-      <w:r>
-        <w:rPr/>
-        <w:t>The shadow volume is constructed from the lights position and the edges of the polygons casting a shadow.</w:t>
-      </w:r>
-      <w:r>
-        <w:rPr/>
-        <w:t xml:space="preserve"> The results are displayed in the graphical interface, and we can see the algorithm runs efficiently by moving the objects and light sources around the scene.</w:t>
+        <w:t xml:space="preserve"> programming project for CS 6703 Computational Geometry Class. The project deals with constructing BSP Trees for static polygonal environments and extends the regular BSP Tree implementation with shadow generation using BSP Trees with algorithm described by Chin and Feiner [1]. In adition to original BSP Tree of the polygons defining the scene, the program creates SVBSP (Shadow Volume BSP) Trees for each light source representing the shadow volume of the polygons facing it. The results are displayed in the graphical interface, and we can see the algorithm runs efficiently by moving the objects and lightsources around the scene.</w:t>
       </w:r>
     </w:p>
     <w:p>
@@ -272,15 +256,7 @@
       </w:pPr>
       <w:r>
         <w:rPr/>
-        <w:t xml:space="preserve">Fox implemented the initial skeleton of the project, including the main data structures </w:t>
-      </w:r>
-      <w:r>
-        <w:rPr/>
-        <w:t>such as</w:t>
-      </w:r>
-      <w:r>
-        <w:rPr/>
-        <w:t xml:space="preserve"> BSPNode, BSPTree, Polygon and Utility functions required for operations in the algorithm.</w:t>
+        <w:t>Fox implemented the initial skeleton of the project, including the main data structures like  BSPNode, BSPTree, Polygon and Utility functions required for operations in the algorithm.</w:t>
       </w:r>
     </w:p>
     <w:p>
@@ -1028,7 +1004,7 @@
               <wp:posOffset>0</wp:posOffset>
             </wp:positionH>
             <wp:positionV relativeFrom="line">
-              <wp:posOffset>-2419350</wp:posOffset>
+              <wp:posOffset>-2145030</wp:posOffset>
             </wp:positionV>
             <wp:extent cx="5473700" cy="4406900"/>
             <wp:effectExtent b="0" l="0" r="0" t="0"/>

</xml_diff>